<commit_message>
Interview Financiën en directeur gewijzigd
Zie PDFs
</commit_message>
<xml_diff>
--- a/Docs/Interview uitwerkingen/Uitwerking_Vragen_Directeur.docx
+++ b/Docs/Interview uitwerkingen/Uitwerking_Vragen_Directeur.docx
@@ -4,12 +4,69 @@
   <w:body>
     <w:p>
       <w:pPr>
-        <w:rPr>
+        <w:pStyle w:val="Geenafstand"/>
+        <w:jc w:val="center"/>
+        <w:rPr>
+          <w:b/>
+          <w:sz w:val="44"/>
           <w:lang w:val="en-US"/>
         </w:rPr>
       </w:pPr>
       <w:bookmarkStart w:id="0" w:name="_GoBack"/>
       <w:bookmarkEnd w:id="0"/>
+      <w:r>
+        <w:rPr>
+          <w:b/>
+          <w:sz w:val="44"/>
+          <w:lang w:val="en-US"/>
+        </w:rPr>
+        <w:t>Interview Reflectie</w:t>
+      </w:r>
+    </w:p>
+    <w:p>
+      <w:pPr>
+        <w:pStyle w:val="Geenafstand"/>
+        <w:jc w:val="center"/>
+        <w:rPr>
+          <w:b/>
+          <w:sz w:val="32"/>
+          <w:lang w:val="en-US"/>
+        </w:rPr>
+      </w:pPr>
+      <w:r>
+        <w:rPr>
+          <w:b/>
+          <w:sz w:val="32"/>
+          <w:lang w:val="en-US"/>
+        </w:rPr>
+        <w:t>H. C. M. van Bueren</w:t>
+      </w:r>
+    </w:p>
+    <w:p>
+      <w:pPr>
+        <w:pStyle w:val="Geenafstand"/>
+        <w:jc w:val="center"/>
+        <w:rPr>
+          <w:b/>
+          <w:sz w:val="32"/>
+          <w:lang w:val="en-US"/>
+        </w:rPr>
+      </w:pPr>
+    </w:p>
+    <w:p>
+      <w:pPr>
+        <w:rPr>
+          <w:b/>
+          <w:lang w:val="en-US"/>
+        </w:rPr>
+      </w:pPr>
+    </w:p>
+    <w:p>
+      <w:pPr>
+        <w:rPr>
+          <w:lang w:val="en-US"/>
+        </w:rPr>
+      </w:pPr>
       <w:r>
         <w:rPr>
           <w:b/>
@@ -437,6 +494,15 @@
     <w:semiHidden/>
     <w:unhideWhenUsed/>
   </w:style>
+  <w:style w:type="paragraph" w:styleId="Geenafstand">
+    <w:name w:val="No Spacing"/>
+    <w:uiPriority w:val="1"/>
+    <w:qFormat/>
+    <w:rsid w:val="004F002E"/>
+    <w:pPr>
+      <w:spacing w:after="0" w:line="240" w:lineRule="auto"/>
+    </w:pPr>
+  </w:style>
 </w:styles>
 </file>
 
@@ -695,7 +761,7 @@
   <a:extraClrSchemeLst/>
   <a:extLst>
     <a:ext uri="{05A4C25C-085E-4340-85A3-A5531E510DB2}">
-      <thm15:themeFamily xmlns:thm15="http://schemas.microsoft.com/office/thememl/2012/main" xmlns="" name="Office Theme" id="{62F939B6-93AF-4DB8-9C6B-D6C7DFDC589F}" vid="{4A3C46E8-61CC-4603-A589-7422A47A8E4A}"/>
+      <thm15:themeFamily xmlns="" xmlns:thm15="http://schemas.microsoft.com/office/thememl/2012/main" name="Office Theme" id="{62F939B6-93AF-4DB8-9C6B-D6C7DFDC589F}" vid="{4A3C46E8-61CC-4603-A589-7422A47A8E4A}"/>
     </a:ext>
   </a:extLst>
 </a:theme>

</xml_diff>